<commit_message>
this is commit after different
</commit_message>
<xml_diff>
--- a/first.docx
+++ b/first.docx
@@ -120,7 +120,63 @@
           <w:sz w:val="72"/>
           <w:szCs w:val="72"/>
         </w:rPr>
-        <w:t xml:space="preserve"> yade</w:t>
+        <w:t xml:space="preserve"> </w:t>
+      </w:r>
+      <w:proofErr w:type="spellStart"/>
+      <w:r>
+        <w:rPr>
+          <w:sz w:val="72"/>
+          <w:szCs w:val="72"/>
+        </w:rPr>
+        <w:t>yade</w:t>
+      </w:r>
+      <w:proofErr w:type="spellEnd"/>
+    </w:p>
+    <w:p>
+      <w:pPr>
+        <w:rPr>
+          <w:sz w:val="72"/>
+          <w:szCs w:val="72"/>
+        </w:rPr>
+      </w:pPr>
+    </w:p>
+    <w:p>
+      <w:pPr>
+        <w:rPr>
+          <w:sz w:val="72"/>
+          <w:szCs w:val="72"/>
+        </w:rPr>
+      </w:pPr>
+    </w:p>
+    <w:p>
+      <w:pPr>
+        <w:rPr>
+          <w:sz w:val="72"/>
+          <w:szCs w:val="72"/>
+        </w:rPr>
+      </w:pPr>
+      <w:r>
+        <w:rPr>
+          <w:sz w:val="72"/>
+          <w:szCs w:val="72"/>
+        </w:rPr>
+        <w:t xml:space="preserve">Something </w:t>
+      </w:r>
+      <w:proofErr w:type="gramStart"/>
+      <w:r>
+        <w:rPr>
+          <w:sz w:val="72"/>
+          <w:szCs w:val="72"/>
+        </w:rPr>
+        <w:t>different ,actually</w:t>
+      </w:r>
+      <w:proofErr w:type="gramEnd"/>
+      <w:r>
+        <w:rPr>
+          <w:sz w:val="72"/>
+          <w:szCs w:val="72"/>
+        </w:rPr>
+        <w:t xml:space="preserve"> a change</w:t>
       </w:r>
     </w:p>
     <w:p>

</xml_diff>

<commit_message>
this is the change after work
</commit_message>
<xml_diff>
--- a/first.docx
+++ b/first.docx
@@ -186,6 +186,14 @@
           <w:szCs w:val="72"/>
         </w:rPr>
       </w:pPr>
+      <w:r>
+        <w:rPr>
+          <w:sz w:val="72"/>
+          <w:szCs w:val="72"/>
+        </w:rPr>
+        <w:lastRenderedPageBreak/>
+        <w:t>This is the change. Does that work?</w:t>
+      </w:r>
     </w:p>
     <w:p>
       <w:pPr>

</xml_diff>